<commit_message>
adding in the new security paper
</commit_message>
<xml_diff>
--- a/Noire Etoile-SDI.docx
+++ b/Noire Etoile-SDI.docx
@@ -515,7 +515,7 @@
           <w:sz w:val="20"/>
           <w:szCs w:val="20"/>
         </w:rPr>
-        <w:t>3</w:t>
+        <w:t>2</w:t>
       </w:r>
     </w:p>
     <w:p>
@@ -549,7 +549,7 @@
           <w:sz w:val="20"/>
           <w:szCs w:val="20"/>
         </w:rPr>
-        <w:t>4</w:t>
+        <w:t>2</w:t>
       </w:r>
     </w:p>
     <w:p>
@@ -583,51 +583,8 @@
           <w:sz w:val="20"/>
           <w:szCs w:val="20"/>
         </w:rPr>
-        <w:t>4</w:t>
-      </w:r>
-    </w:p>
-    <w:p>
-      <w:pPr>
-        <w:rPr>
-          <w:rFonts w:ascii="Times New Roman" w:hAnsi="Times New Roman" w:cs="Times New Roman"/>
-          <w:sz w:val="20"/>
-          <w:szCs w:val="20"/>
-        </w:rPr>
-      </w:pPr>
-      <w:r>
-        <w:rPr>
-          <w:rFonts w:ascii="Times New Roman" w:hAnsi="Times New Roman" w:cs="Times New Roman"/>
-          <w:sz w:val="20"/>
-          <w:szCs w:val="20"/>
-        </w:rPr>
-        <w:tab/>
-        <w:t>Business Rule Integrity Analysis</w:t>
-      </w:r>
-      <w:r>
-        <w:rPr>
-          <w:rFonts w:ascii="Times New Roman" w:hAnsi="Times New Roman" w:cs="Times New Roman"/>
-          <w:sz w:val="20"/>
-          <w:szCs w:val="20"/>
-        </w:rPr>
-        <w:t>………………………………………..........................................................</w:t>
-      </w:r>
-      <w:r>
-        <w:rPr>
-          <w:rFonts w:ascii="Times New Roman" w:hAnsi="Times New Roman" w:cs="Times New Roman"/>
-          <w:sz w:val="20"/>
-          <w:szCs w:val="20"/>
-        </w:rPr>
-        <w:t>4</w:t>
-      </w:r>
-    </w:p>
-    <w:p>
-      <w:pPr>
-        <w:rPr>
-          <w:rFonts w:ascii="Times New Roman" w:hAnsi="Times New Roman" w:cs="Times New Roman"/>
-          <w:sz w:val="20"/>
-          <w:szCs w:val="20"/>
-        </w:rPr>
-      </w:pPr>
+        <w:t>3</w:t>
+      </w:r>
     </w:p>
     <w:p>
       <w:pPr>
@@ -800,51 +757,18 @@
           <w:szCs w:val="48"/>
         </w:rPr>
       </w:pPr>
-      <w:r>
+    </w:p>
+    <w:p>
+      <w:pPr>
         <w:rPr>
           <w:rFonts w:ascii="Times New Roman" w:hAnsi="Times New Roman" w:cs="Times New Roman"/>
           <w:b/>
           <w:sz w:val="48"/>
           <w:szCs w:val="48"/>
         </w:rPr>
-        <w:lastRenderedPageBreak/>
-        <w:t>Executive Summary</w:t>
-      </w:r>
-    </w:p>
-    <w:p>
-      <w:pPr>
-        <w:rPr>
-          <w:rFonts w:ascii="Times New Roman" w:hAnsi="Times New Roman" w:cs="Times New Roman"/>
-          <w:sz w:val="24"/>
-          <w:szCs w:val="24"/>
-        </w:rPr>
-      </w:pPr>
-      <w:r>
-        <w:rPr>
-          <w:rFonts w:ascii="Times New Roman" w:hAnsi="Times New Roman" w:cs="Times New Roman"/>
-          <w:sz w:val="24"/>
-          <w:szCs w:val="24"/>
-        </w:rPr>
-        <w:t>This document describes the security and data integration techniques that are applied to the database to insure unwanted user access is limited to a minimum, as well as storing data in an efficient and well thought out manner.</w:t>
-      </w:r>
-    </w:p>
-    <w:p>
-      <w:pPr>
-        <w:rPr>
-          <w:rFonts w:ascii="Times New Roman" w:hAnsi="Times New Roman" w:cs="Times New Roman"/>
-          <w:sz w:val="24"/>
-          <w:szCs w:val="24"/>
-        </w:rPr>
-      </w:pPr>
-    </w:p>
-    <w:p>
-      <w:pPr>
-        <w:rPr>
-          <w:rFonts w:ascii="Times New Roman" w:hAnsi="Times New Roman" w:cs="Times New Roman"/>
-          <w:sz w:val="48"/>
-          <w:szCs w:val="48"/>
-        </w:rPr>
-      </w:pPr>
+      </w:pPr>
+      <w:bookmarkStart w:id="0" w:name="_GoBack"/>
+      <w:bookmarkEnd w:id="0"/>
       <w:r>
         <w:rPr>
           <w:rFonts w:ascii="Times New Roman" w:hAnsi="Times New Roman" w:cs="Times New Roman"/>
@@ -852,59 +776,42 @@
           <w:sz w:val="48"/>
           <w:szCs w:val="48"/>
         </w:rPr>
-        <w:t>Privacy Analysis</w:t>
-      </w:r>
-    </w:p>
-    <w:p>
-      <w:pPr>
-        <w:rPr>
-          <w:rFonts w:ascii="Times New Roman" w:hAnsi="Times New Roman" w:cs="Times New Roman"/>
-          <w:sz w:val="24"/>
-          <w:szCs w:val="24"/>
-        </w:rPr>
-      </w:pPr>
-      <w:r>
-        <w:rPr>
-          <w:rFonts w:ascii="Times New Roman" w:hAnsi="Times New Roman" w:cs="Times New Roman"/>
-          <w:sz w:val="24"/>
-          <w:szCs w:val="24"/>
-        </w:rPr>
-        <w:t xml:space="preserve">For our database we create a local database that the player of a game can access. In a future update to the game, we will make it possible to have different players have access to their own local database instead allowing access to the same whole database. In this regard it will be easier to maintain privacy and nullify the tampering with other player’s databases. If a player makes a change to the game, their own database would be adjusted. Any other players of the game will maintain the same data that is currently in their saved game files, also a future update. Further privacy issues are of no concern as this program is designed to only be </w:t>
-      </w:r>
-      <w:proofErr w:type="gramStart"/>
-      <w:r>
-        <w:rPr>
-          <w:rFonts w:ascii="Times New Roman" w:hAnsi="Times New Roman" w:cs="Times New Roman"/>
-          <w:sz w:val="24"/>
-          <w:szCs w:val="24"/>
-        </w:rPr>
-        <w:t>ran</w:t>
-      </w:r>
-      <w:proofErr w:type="gramEnd"/>
-      <w:r>
-        <w:rPr>
-          <w:rFonts w:ascii="Times New Roman" w:hAnsi="Times New Roman" w:cs="Times New Roman"/>
-          <w:sz w:val="24"/>
-          <w:szCs w:val="24"/>
-        </w:rPr>
-        <w:t xml:space="preserve"> locally and to not interfere with anything else.</w:t>
-      </w:r>
-    </w:p>
-    <w:p>
-      <w:pPr>
-        <w:rPr>
-          <w:rFonts w:ascii="Times New Roman" w:hAnsi="Times New Roman" w:cs="Times New Roman"/>
-          <w:sz w:val="24"/>
-          <w:szCs w:val="24"/>
-        </w:rPr>
-      </w:pPr>
-    </w:p>
-    <w:p>
-      <w:pPr>
-        <w:rPr>
-          <w:rFonts w:ascii="Times New Roman" w:hAnsi="Times New Roman" w:cs="Times New Roman"/>
-          <w:sz w:val="24"/>
-          <w:szCs w:val="24"/>
+        <w:lastRenderedPageBreak/>
+        <w:t>Executive Summary</w:t>
+      </w:r>
+    </w:p>
+    <w:p>
+      <w:pPr>
+        <w:rPr>
+          <w:rFonts w:ascii="Times New Roman" w:hAnsi="Times New Roman" w:cs="Times New Roman"/>
+          <w:sz w:val="24"/>
+          <w:szCs w:val="24"/>
+        </w:rPr>
+      </w:pPr>
+      <w:r>
+        <w:rPr>
+          <w:rFonts w:ascii="Times New Roman" w:hAnsi="Times New Roman" w:cs="Times New Roman"/>
+          <w:sz w:val="24"/>
+          <w:szCs w:val="24"/>
+        </w:rPr>
+        <w:t>This document describes the security and data integration techniques that are applied to the database to insure unwanted user access is limited to a minimum, as well as storing data in an efficient and well thought out manner.</w:t>
+      </w:r>
+    </w:p>
+    <w:p>
+      <w:pPr>
+        <w:rPr>
+          <w:rFonts w:ascii="Times New Roman" w:hAnsi="Times New Roman" w:cs="Times New Roman"/>
+          <w:sz w:val="24"/>
+          <w:szCs w:val="24"/>
+        </w:rPr>
+      </w:pPr>
+    </w:p>
+    <w:p>
+      <w:pPr>
+        <w:rPr>
+          <w:rFonts w:ascii="Times New Roman" w:hAnsi="Times New Roman" w:cs="Times New Roman"/>
+          <w:sz w:val="48"/>
+          <w:szCs w:val="48"/>
         </w:rPr>
       </w:pPr>
       <w:r>
@@ -914,31 +821,1830 @@
           <w:sz w:val="48"/>
           <w:szCs w:val="48"/>
         </w:rPr>
-        <w:t>Security Analysis</w:t>
-      </w:r>
-    </w:p>
-    <w:p>
-      <w:pPr>
-        <w:rPr>
-          <w:rFonts w:ascii="Times New Roman" w:hAnsi="Times New Roman" w:cs="Times New Roman"/>
-          <w:sz w:val="24"/>
-          <w:szCs w:val="24"/>
-        </w:rPr>
-      </w:pPr>
-      <w:bookmarkStart w:id="0" w:name="_GoBack"/>
-      <w:bookmarkEnd w:id="0"/>
-    </w:p>
-    <w:p>
-      <w:pPr>
-        <w:rPr>
-          <w:rFonts w:ascii="Times New Roman" w:hAnsi="Times New Roman" w:cs="Times New Roman"/>
+        <w:t>Privacy Analysis</w:t>
+      </w:r>
+    </w:p>
+    <w:p>
+      <w:pPr>
+        <w:ind w:firstLine="720"/>
+        <w:rPr>
+          <w:rFonts w:ascii="Times New Roman" w:hAnsi="Times New Roman" w:cs="Times New Roman"/>
+          <w:sz w:val="24"/>
+          <w:szCs w:val="24"/>
+        </w:rPr>
+      </w:pPr>
+      <w:r>
+        <w:rPr>
+          <w:rFonts w:ascii="Times New Roman" w:hAnsi="Times New Roman" w:cs="Times New Roman"/>
+          <w:sz w:val="24"/>
+          <w:szCs w:val="24"/>
+        </w:rPr>
+        <w:t xml:space="preserve">For our database we create a local database that the player of a game can access. In a future update to the game, we will make it possible to have different players have access to their own local database instead allowing access to the same whole database. In this regard it will be easier to maintain privacy and nullify the tampering with other player’s databases. If a player makes a change to the game, their own database would be adjusted. Any other players of the game will maintain the same data that is currently in their saved game files, also a future update. Further privacy issues are of no concern as this program is designed to only be </w:t>
+      </w:r>
+      <w:proofErr w:type="gramStart"/>
+      <w:r>
+        <w:rPr>
+          <w:rFonts w:ascii="Times New Roman" w:hAnsi="Times New Roman" w:cs="Times New Roman"/>
+          <w:sz w:val="24"/>
+          <w:szCs w:val="24"/>
+        </w:rPr>
+        <w:t>ran</w:t>
+      </w:r>
+      <w:proofErr w:type="gramEnd"/>
+      <w:r>
+        <w:rPr>
+          <w:rFonts w:ascii="Times New Roman" w:hAnsi="Times New Roman" w:cs="Times New Roman"/>
+          <w:sz w:val="24"/>
+          <w:szCs w:val="24"/>
+        </w:rPr>
+        <w:t xml:space="preserve"> locally and to not interfere with anything else.</w:t>
+      </w:r>
+    </w:p>
+    <w:p>
+      <w:pPr>
+        <w:rPr>
+          <w:rFonts w:ascii="Times New Roman" w:hAnsi="Times New Roman" w:cs="Times New Roman"/>
+          <w:sz w:val="24"/>
+          <w:szCs w:val="24"/>
+        </w:rPr>
+      </w:pPr>
+    </w:p>
+    <w:p>
+      <w:pPr>
+        <w:rPr>
+          <w:rFonts w:ascii="Times New Roman" w:hAnsi="Times New Roman" w:cs="Times New Roman"/>
+          <w:sz w:val="24"/>
+          <w:szCs w:val="24"/>
+        </w:rPr>
+      </w:pPr>
+      <w:r>
+        <w:rPr>
+          <w:rFonts w:ascii="Times New Roman" w:hAnsi="Times New Roman" w:cs="Times New Roman"/>
+          <w:b/>
           <w:sz w:val="48"/>
           <w:szCs w:val="48"/>
         </w:rPr>
+        <w:t>Security Analysis</w:t>
+      </w:r>
+    </w:p>
+    <w:p>
+      <w:pPr>
+        <w:rPr>
+          <w:rFonts w:ascii="Times New Roman" w:hAnsi="Times New Roman" w:cs="Times New Roman"/>
+          <w:sz w:val="24"/>
+          <w:szCs w:val="24"/>
+        </w:rPr>
+      </w:pPr>
+      <w:r>
+        <w:rPr>
+          <w:rFonts w:ascii="Times New Roman" w:hAnsi="Times New Roman" w:cs="Times New Roman"/>
+          <w:sz w:val="24"/>
+          <w:szCs w:val="24"/>
+        </w:rPr>
+        <w:tab/>
+        <w:t xml:space="preserve">The main implication for data integrity is a user can only access </w:t>
+      </w:r>
+      <w:proofErr w:type="gramStart"/>
+      <w:r>
+        <w:rPr>
+          <w:rFonts w:ascii="Times New Roman" w:hAnsi="Times New Roman" w:cs="Times New Roman"/>
+          <w:sz w:val="24"/>
+          <w:szCs w:val="24"/>
+        </w:rPr>
+        <w:t>his own</w:t>
+      </w:r>
+      <w:proofErr w:type="gramEnd"/>
+      <w:r>
+        <w:rPr>
+          <w:rFonts w:ascii="Times New Roman" w:hAnsi="Times New Roman" w:cs="Times New Roman"/>
+          <w:sz w:val="24"/>
+          <w:szCs w:val="24"/>
+        </w:rPr>
+        <w:t xml:space="preserve"> database. We currently have it set up in a way that it generates a new database for every user and each is allowed to only interact with their own. This is intended because the database is procedurally generated and data can shift quite a bit within one game. We are also only storing text so it beneficial that we have separate databases.</w:t>
+      </w:r>
+    </w:p>
+    <w:p>
+      <w:pPr>
+        <w:rPr>
+          <w:rFonts w:ascii="Times New Roman" w:hAnsi="Times New Roman" w:cs="Times New Roman"/>
+          <w:sz w:val="24"/>
+          <w:szCs w:val="24"/>
+        </w:rPr>
+      </w:pPr>
+    </w:p>
+    <w:p>
+      <w:pPr>
+        <w:rPr>
+          <w:rFonts w:ascii="Times New Roman" w:hAnsi="Times New Roman" w:cs="Times New Roman"/>
+          <w:b/>
+          <w:sz w:val="48"/>
+          <w:szCs w:val="48"/>
+        </w:rPr>
+      </w:pPr>
+      <w:r>
+        <w:rPr>
+          <w:rFonts w:ascii="Times New Roman" w:hAnsi="Times New Roman" w:cs="Times New Roman"/>
+          <w:b/>
+          <w:sz w:val="48"/>
+          <w:szCs w:val="48"/>
+        </w:rPr>
+        <w:t>Entity Integrity Analysis</w:t>
+      </w:r>
+    </w:p>
+    <w:p>
+      <w:pPr>
+        <w:pStyle w:val="ListParagraph"/>
+        <w:numPr>
+          <w:ilvl w:val="0"/>
+          <w:numId w:val="1"/>
+        </w:numPr>
+        <w:rPr>
+          <w:rFonts w:ascii="Times New Roman" w:hAnsi="Times New Roman" w:cs="Times New Roman"/>
+          <w:sz w:val="24"/>
+          <w:szCs w:val="24"/>
+        </w:rPr>
+      </w:pPr>
+      <w:r>
+        <w:rPr>
+          <w:rFonts w:ascii="Times New Roman" w:hAnsi="Times New Roman" w:cs="Times New Roman"/>
+          <w:sz w:val="24"/>
+          <w:szCs w:val="24"/>
+        </w:rPr>
+        <w:t>For the E</w:t>
+      </w:r>
+      <w:r>
+        <w:rPr>
+          <w:rFonts w:ascii="Times New Roman" w:hAnsi="Times New Roman" w:cs="Times New Roman"/>
+          <w:sz w:val="24"/>
+          <w:szCs w:val="24"/>
+        </w:rPr>
+        <w:t>mployer table, we have a primary key on name</w:t>
+      </w:r>
+      <w:r>
+        <w:rPr>
+          <w:rFonts w:ascii="Times New Roman" w:hAnsi="Times New Roman" w:cs="Times New Roman"/>
+          <w:sz w:val="24"/>
+          <w:szCs w:val="24"/>
+        </w:rPr>
+        <w:t xml:space="preserve"> that is a </w:t>
+      </w:r>
+      <w:proofErr w:type="spellStart"/>
+      <w:proofErr w:type="gramStart"/>
+      <w:r>
+        <w:rPr>
+          <w:rFonts w:ascii="Times New Roman" w:hAnsi="Times New Roman" w:cs="Times New Roman"/>
+          <w:sz w:val="24"/>
+          <w:szCs w:val="24"/>
+        </w:rPr>
+        <w:t>nvarchar</w:t>
+      </w:r>
+      <w:proofErr w:type="spellEnd"/>
+      <w:r>
+        <w:rPr>
+          <w:rFonts w:ascii="Times New Roman" w:hAnsi="Times New Roman" w:cs="Times New Roman"/>
+          <w:sz w:val="24"/>
+          <w:szCs w:val="24"/>
+        </w:rPr>
+        <w:t>(</w:t>
+      </w:r>
+      <w:proofErr w:type="gramEnd"/>
+      <w:r>
+        <w:rPr>
+          <w:rFonts w:ascii="Times New Roman" w:hAnsi="Times New Roman" w:cs="Times New Roman"/>
+          <w:sz w:val="24"/>
+          <w:szCs w:val="24"/>
+        </w:rPr>
+        <w:t xml:space="preserve">50), and we have status that is a </w:t>
+      </w:r>
+      <w:proofErr w:type="spellStart"/>
+      <w:r>
+        <w:rPr>
+          <w:rFonts w:ascii="Times New Roman" w:hAnsi="Times New Roman" w:cs="Times New Roman"/>
+          <w:sz w:val="24"/>
+          <w:szCs w:val="24"/>
+        </w:rPr>
+        <w:t>nvarchar</w:t>
+      </w:r>
+      <w:proofErr w:type="spellEnd"/>
+      <w:r>
+        <w:rPr>
+          <w:rFonts w:ascii="Times New Roman" w:hAnsi="Times New Roman" w:cs="Times New Roman"/>
+          <w:sz w:val="24"/>
+          <w:szCs w:val="24"/>
+        </w:rPr>
+        <w:t>(255).</w:t>
+      </w:r>
+    </w:p>
+    <w:p>
+      <w:pPr>
+        <w:pStyle w:val="ListParagraph"/>
+        <w:numPr>
+          <w:ilvl w:val="0"/>
+          <w:numId w:val="1"/>
+        </w:numPr>
+        <w:rPr>
+          <w:rFonts w:ascii="Times New Roman" w:hAnsi="Times New Roman" w:cs="Times New Roman"/>
+          <w:sz w:val="24"/>
+          <w:szCs w:val="24"/>
+        </w:rPr>
+      </w:pPr>
+      <w:r>
+        <w:rPr>
+          <w:rFonts w:ascii="Times New Roman" w:hAnsi="Times New Roman" w:cs="Times New Roman"/>
+          <w:sz w:val="24"/>
+          <w:szCs w:val="24"/>
+        </w:rPr>
+        <w:t xml:space="preserve">For the Person table, we have a primary key on id that is an </w:t>
+      </w:r>
+      <w:proofErr w:type="spellStart"/>
+      <w:r>
+        <w:rPr>
+          <w:rFonts w:ascii="Times New Roman" w:hAnsi="Times New Roman" w:cs="Times New Roman"/>
+          <w:sz w:val="24"/>
+          <w:szCs w:val="24"/>
+        </w:rPr>
+        <w:t>int</w:t>
+      </w:r>
+      <w:proofErr w:type="spellEnd"/>
+      <w:r>
+        <w:rPr>
+          <w:rFonts w:ascii="Times New Roman" w:hAnsi="Times New Roman" w:cs="Times New Roman"/>
+          <w:sz w:val="24"/>
+          <w:szCs w:val="24"/>
+        </w:rPr>
+        <w:t xml:space="preserve">, a name that is a </w:t>
+      </w:r>
+      <w:proofErr w:type="spellStart"/>
+      <w:proofErr w:type="gramStart"/>
+      <w:r>
+        <w:rPr>
+          <w:rFonts w:ascii="Times New Roman" w:hAnsi="Times New Roman" w:cs="Times New Roman"/>
+          <w:sz w:val="24"/>
+          <w:szCs w:val="24"/>
+        </w:rPr>
+        <w:t>nvarchar</w:t>
+      </w:r>
+      <w:proofErr w:type="spellEnd"/>
+      <w:r>
+        <w:rPr>
+          <w:rFonts w:ascii="Times New Roman" w:hAnsi="Times New Roman" w:cs="Times New Roman"/>
+          <w:sz w:val="24"/>
+          <w:szCs w:val="24"/>
+        </w:rPr>
+        <w:t>(</w:t>
+      </w:r>
+      <w:proofErr w:type="gramEnd"/>
+      <w:r>
+        <w:rPr>
+          <w:rFonts w:ascii="Times New Roman" w:hAnsi="Times New Roman" w:cs="Times New Roman"/>
+          <w:sz w:val="24"/>
+          <w:szCs w:val="24"/>
+        </w:rPr>
+        <w:t xml:space="preserve">50), a </w:t>
+      </w:r>
+      <w:proofErr w:type="spellStart"/>
+      <w:r>
+        <w:rPr>
+          <w:rFonts w:ascii="Times New Roman" w:hAnsi="Times New Roman" w:cs="Times New Roman"/>
+          <w:sz w:val="24"/>
+          <w:szCs w:val="24"/>
+        </w:rPr>
+        <w:t>max_weight</w:t>
+      </w:r>
+      <w:proofErr w:type="spellEnd"/>
+      <w:r>
+        <w:rPr>
+          <w:rFonts w:ascii="Times New Roman" w:hAnsi="Times New Roman" w:cs="Times New Roman"/>
+          <w:sz w:val="24"/>
+          <w:szCs w:val="24"/>
+        </w:rPr>
+        <w:t xml:space="preserve"> that is an </w:t>
+      </w:r>
+      <w:proofErr w:type="spellStart"/>
+      <w:r>
+        <w:rPr>
+          <w:rFonts w:ascii="Times New Roman" w:hAnsi="Times New Roman" w:cs="Times New Roman"/>
+          <w:sz w:val="24"/>
+          <w:szCs w:val="24"/>
+        </w:rPr>
+        <w:t>int</w:t>
+      </w:r>
+      <w:proofErr w:type="spellEnd"/>
+      <w:r>
+        <w:rPr>
+          <w:rFonts w:ascii="Times New Roman" w:hAnsi="Times New Roman" w:cs="Times New Roman"/>
+          <w:sz w:val="24"/>
+          <w:szCs w:val="24"/>
+        </w:rPr>
+        <w:t xml:space="preserve">, a foreign key employer that is a </w:t>
+      </w:r>
+      <w:proofErr w:type="spellStart"/>
+      <w:r>
+        <w:rPr>
+          <w:rFonts w:ascii="Times New Roman" w:hAnsi="Times New Roman" w:cs="Times New Roman"/>
+          <w:sz w:val="24"/>
+          <w:szCs w:val="24"/>
+        </w:rPr>
+        <w:t>nvarchar</w:t>
+      </w:r>
+      <w:proofErr w:type="spellEnd"/>
+      <w:r>
+        <w:rPr>
+          <w:rFonts w:ascii="Times New Roman" w:hAnsi="Times New Roman" w:cs="Times New Roman"/>
+          <w:sz w:val="24"/>
+          <w:szCs w:val="24"/>
+        </w:rPr>
+        <w:t xml:space="preserve">(50), and a foreign key on </w:t>
+      </w:r>
+      <w:proofErr w:type="spellStart"/>
+      <w:r>
+        <w:rPr>
+          <w:rFonts w:ascii="Times New Roman" w:hAnsi="Times New Roman" w:cs="Times New Roman"/>
+          <w:sz w:val="24"/>
+          <w:szCs w:val="24"/>
+        </w:rPr>
+        <w:t>star_system</w:t>
+      </w:r>
+      <w:proofErr w:type="spellEnd"/>
+      <w:r>
+        <w:rPr>
+          <w:rFonts w:ascii="Times New Roman" w:hAnsi="Times New Roman" w:cs="Times New Roman"/>
+          <w:sz w:val="24"/>
+          <w:szCs w:val="24"/>
+        </w:rPr>
+        <w:t xml:space="preserve"> that is a </w:t>
+      </w:r>
+      <w:proofErr w:type="spellStart"/>
+      <w:r>
+        <w:rPr>
+          <w:rFonts w:ascii="Times New Roman" w:hAnsi="Times New Roman" w:cs="Times New Roman"/>
+          <w:sz w:val="24"/>
+          <w:szCs w:val="24"/>
+        </w:rPr>
+        <w:t>nvarchar</w:t>
+      </w:r>
+      <w:proofErr w:type="spellEnd"/>
+      <w:r>
+        <w:rPr>
+          <w:rFonts w:ascii="Times New Roman" w:hAnsi="Times New Roman" w:cs="Times New Roman"/>
+          <w:sz w:val="24"/>
+          <w:szCs w:val="24"/>
+        </w:rPr>
+        <w:t>(255).</w:t>
+      </w:r>
+    </w:p>
+    <w:p>
+      <w:pPr>
+        <w:pStyle w:val="ListParagraph"/>
+        <w:numPr>
+          <w:ilvl w:val="0"/>
+          <w:numId w:val="1"/>
+        </w:numPr>
+        <w:rPr>
+          <w:rFonts w:ascii="Times New Roman" w:hAnsi="Times New Roman" w:cs="Times New Roman"/>
+          <w:sz w:val="24"/>
+          <w:szCs w:val="24"/>
+        </w:rPr>
+      </w:pPr>
+      <w:r>
+        <w:rPr>
+          <w:rFonts w:ascii="Times New Roman" w:hAnsi="Times New Roman" w:cs="Times New Roman"/>
+          <w:sz w:val="24"/>
+          <w:szCs w:val="24"/>
+        </w:rPr>
+        <w:lastRenderedPageBreak/>
+        <w:t xml:space="preserve">For the </w:t>
+      </w:r>
+      <w:r>
+        <w:rPr>
+          <w:rFonts w:ascii="Times New Roman" w:hAnsi="Times New Roman" w:cs="Times New Roman"/>
+          <w:sz w:val="24"/>
+          <w:szCs w:val="24"/>
+        </w:rPr>
+        <w:t xml:space="preserve">Log </w:t>
+      </w:r>
+      <w:r>
+        <w:rPr>
+          <w:rFonts w:ascii="Times New Roman" w:hAnsi="Times New Roman" w:cs="Times New Roman"/>
+          <w:sz w:val="24"/>
+          <w:szCs w:val="24"/>
+        </w:rPr>
+        <w:t xml:space="preserve">table, we have a primary key on id that is an </w:t>
+      </w:r>
+      <w:proofErr w:type="spellStart"/>
+      <w:r>
+        <w:rPr>
+          <w:rFonts w:ascii="Times New Roman" w:hAnsi="Times New Roman" w:cs="Times New Roman"/>
+          <w:sz w:val="24"/>
+          <w:szCs w:val="24"/>
+        </w:rPr>
+        <w:t>int</w:t>
+      </w:r>
+      <w:proofErr w:type="spellEnd"/>
+      <w:r>
+        <w:rPr>
+          <w:rFonts w:ascii="Times New Roman" w:hAnsi="Times New Roman" w:cs="Times New Roman"/>
+          <w:sz w:val="24"/>
+          <w:szCs w:val="24"/>
+        </w:rPr>
+        <w:t xml:space="preserve">, </w:t>
+      </w:r>
+      <w:r>
+        <w:rPr>
+          <w:rFonts w:ascii="Times New Roman" w:hAnsi="Times New Roman" w:cs="Times New Roman"/>
+          <w:sz w:val="24"/>
+          <w:szCs w:val="24"/>
+        </w:rPr>
+        <w:t xml:space="preserve">a text that is a </w:t>
+      </w:r>
+      <w:proofErr w:type="spellStart"/>
+      <w:proofErr w:type="gramStart"/>
+      <w:r>
+        <w:rPr>
+          <w:rFonts w:ascii="Times New Roman" w:hAnsi="Times New Roman" w:cs="Times New Roman"/>
+          <w:sz w:val="24"/>
+          <w:szCs w:val="24"/>
+        </w:rPr>
+        <w:t>nvarchar</w:t>
+      </w:r>
+      <w:proofErr w:type="spellEnd"/>
+      <w:r>
+        <w:rPr>
+          <w:rFonts w:ascii="Times New Roman" w:hAnsi="Times New Roman" w:cs="Times New Roman"/>
+          <w:sz w:val="24"/>
+          <w:szCs w:val="24"/>
+        </w:rPr>
+        <w:t>(</w:t>
+      </w:r>
+      <w:proofErr w:type="gramEnd"/>
+      <w:r>
+        <w:rPr>
+          <w:rFonts w:ascii="Times New Roman" w:hAnsi="Times New Roman" w:cs="Times New Roman"/>
+          <w:sz w:val="24"/>
+          <w:szCs w:val="24"/>
+        </w:rPr>
+        <w:t xml:space="preserve">512), </w:t>
+      </w:r>
+      <w:r>
+        <w:rPr>
+          <w:rFonts w:ascii="Times New Roman" w:hAnsi="Times New Roman" w:cs="Times New Roman"/>
+          <w:sz w:val="24"/>
+          <w:szCs w:val="24"/>
+        </w:rPr>
+        <w:t xml:space="preserve">a </w:t>
+      </w:r>
+      <w:proofErr w:type="spellStart"/>
+      <w:r>
+        <w:rPr>
+          <w:rFonts w:ascii="Times New Roman" w:hAnsi="Times New Roman" w:cs="Times New Roman"/>
+          <w:sz w:val="24"/>
+          <w:szCs w:val="24"/>
+        </w:rPr>
+        <w:t>stardate</w:t>
+      </w:r>
+      <w:proofErr w:type="spellEnd"/>
+      <w:r>
+        <w:rPr>
+          <w:rFonts w:ascii="Times New Roman" w:hAnsi="Times New Roman" w:cs="Times New Roman"/>
+          <w:sz w:val="24"/>
+          <w:szCs w:val="24"/>
+        </w:rPr>
+        <w:t xml:space="preserve"> </w:t>
+      </w:r>
+      <w:r>
+        <w:rPr>
+          <w:rFonts w:ascii="Times New Roman" w:hAnsi="Times New Roman" w:cs="Times New Roman"/>
+          <w:sz w:val="24"/>
+          <w:szCs w:val="24"/>
+        </w:rPr>
+        <w:t xml:space="preserve">that is an </w:t>
+      </w:r>
+      <w:proofErr w:type="spellStart"/>
+      <w:r>
+        <w:rPr>
+          <w:rFonts w:ascii="Times New Roman" w:hAnsi="Times New Roman" w:cs="Times New Roman"/>
+          <w:sz w:val="24"/>
+          <w:szCs w:val="24"/>
+        </w:rPr>
+        <w:t>int</w:t>
+      </w:r>
+      <w:proofErr w:type="spellEnd"/>
+      <w:r>
+        <w:rPr>
+          <w:rFonts w:ascii="Times New Roman" w:hAnsi="Times New Roman" w:cs="Times New Roman"/>
+          <w:sz w:val="24"/>
+          <w:szCs w:val="24"/>
+        </w:rPr>
+        <w:t xml:space="preserve">, a foreign key employer that is a </w:t>
+      </w:r>
+      <w:proofErr w:type="spellStart"/>
+      <w:r>
+        <w:rPr>
+          <w:rFonts w:ascii="Times New Roman" w:hAnsi="Times New Roman" w:cs="Times New Roman"/>
+          <w:sz w:val="24"/>
+          <w:szCs w:val="24"/>
+        </w:rPr>
+        <w:t>nvarchar</w:t>
+      </w:r>
+      <w:proofErr w:type="spellEnd"/>
+      <w:r>
+        <w:rPr>
+          <w:rFonts w:ascii="Times New Roman" w:hAnsi="Times New Roman" w:cs="Times New Roman"/>
+          <w:sz w:val="24"/>
+          <w:szCs w:val="24"/>
+        </w:rPr>
+        <w:t xml:space="preserve">(50), and a foreign key on </w:t>
+      </w:r>
+      <w:proofErr w:type="spellStart"/>
+      <w:r>
+        <w:rPr>
+          <w:rFonts w:ascii="Times New Roman" w:hAnsi="Times New Roman" w:cs="Times New Roman"/>
+          <w:sz w:val="24"/>
+          <w:szCs w:val="24"/>
+        </w:rPr>
+        <w:t>star_system</w:t>
+      </w:r>
+      <w:proofErr w:type="spellEnd"/>
+      <w:r>
+        <w:rPr>
+          <w:rFonts w:ascii="Times New Roman" w:hAnsi="Times New Roman" w:cs="Times New Roman"/>
+          <w:sz w:val="24"/>
+          <w:szCs w:val="24"/>
+        </w:rPr>
+        <w:t xml:space="preserve"> that is a </w:t>
+      </w:r>
+      <w:proofErr w:type="spellStart"/>
+      <w:r>
+        <w:rPr>
+          <w:rFonts w:ascii="Times New Roman" w:hAnsi="Times New Roman" w:cs="Times New Roman"/>
+          <w:sz w:val="24"/>
+          <w:szCs w:val="24"/>
+        </w:rPr>
+        <w:t>nvarchar</w:t>
+      </w:r>
+      <w:proofErr w:type="spellEnd"/>
+      <w:r>
+        <w:rPr>
+          <w:rFonts w:ascii="Times New Roman" w:hAnsi="Times New Roman" w:cs="Times New Roman"/>
+          <w:sz w:val="24"/>
+          <w:szCs w:val="24"/>
+        </w:rPr>
+        <w:t>(255).</w:t>
+      </w:r>
+    </w:p>
+    <w:p>
+      <w:pPr>
+        <w:pStyle w:val="ListParagraph"/>
+        <w:numPr>
+          <w:ilvl w:val="0"/>
+          <w:numId w:val="1"/>
+        </w:numPr>
+        <w:rPr>
+          <w:rFonts w:ascii="Times New Roman" w:hAnsi="Times New Roman" w:cs="Times New Roman"/>
+          <w:sz w:val="24"/>
+          <w:szCs w:val="24"/>
+        </w:rPr>
+      </w:pPr>
+      <w:r>
+        <w:rPr>
+          <w:rFonts w:ascii="Times New Roman" w:hAnsi="Times New Roman" w:cs="Times New Roman"/>
+          <w:sz w:val="24"/>
+          <w:szCs w:val="24"/>
+        </w:rPr>
+        <w:t xml:space="preserve">For the </w:t>
+      </w:r>
+      <w:proofErr w:type="spellStart"/>
+      <w:r>
+        <w:rPr>
+          <w:rFonts w:ascii="Times New Roman" w:hAnsi="Times New Roman" w:cs="Times New Roman"/>
+          <w:sz w:val="24"/>
+          <w:szCs w:val="24"/>
+        </w:rPr>
+        <w:t>Inventory_entry</w:t>
+      </w:r>
+      <w:proofErr w:type="spellEnd"/>
+      <w:r>
+        <w:rPr>
+          <w:rFonts w:ascii="Times New Roman" w:hAnsi="Times New Roman" w:cs="Times New Roman"/>
+          <w:sz w:val="24"/>
+          <w:szCs w:val="24"/>
+        </w:rPr>
+        <w:t xml:space="preserve"> table, we have a primary key on </w:t>
+      </w:r>
+      <w:proofErr w:type="spellStart"/>
+      <w:r>
+        <w:rPr>
+          <w:rFonts w:ascii="Times New Roman" w:hAnsi="Times New Roman" w:cs="Times New Roman"/>
+          <w:sz w:val="24"/>
+          <w:szCs w:val="24"/>
+        </w:rPr>
+        <w:t>person_</w:t>
+      </w:r>
+      <w:r>
+        <w:rPr>
+          <w:rFonts w:ascii="Times New Roman" w:hAnsi="Times New Roman" w:cs="Times New Roman"/>
+          <w:sz w:val="24"/>
+          <w:szCs w:val="24"/>
+        </w:rPr>
+        <w:t>id</w:t>
+      </w:r>
+      <w:proofErr w:type="spellEnd"/>
+      <w:r>
+        <w:rPr>
+          <w:rFonts w:ascii="Times New Roman" w:hAnsi="Times New Roman" w:cs="Times New Roman"/>
+          <w:sz w:val="24"/>
+          <w:szCs w:val="24"/>
+        </w:rPr>
+        <w:t xml:space="preserve"> that is an </w:t>
+      </w:r>
+      <w:proofErr w:type="spellStart"/>
+      <w:r>
+        <w:rPr>
+          <w:rFonts w:ascii="Times New Roman" w:hAnsi="Times New Roman" w:cs="Times New Roman"/>
+          <w:sz w:val="24"/>
+          <w:szCs w:val="24"/>
+        </w:rPr>
+        <w:t>int</w:t>
+      </w:r>
+      <w:proofErr w:type="spellEnd"/>
+      <w:r>
+        <w:rPr>
+          <w:rFonts w:ascii="Times New Roman" w:hAnsi="Times New Roman" w:cs="Times New Roman"/>
+          <w:sz w:val="24"/>
+          <w:szCs w:val="24"/>
+        </w:rPr>
+        <w:t xml:space="preserve">, a </w:t>
+      </w:r>
+      <w:r>
+        <w:rPr>
+          <w:rFonts w:ascii="Times New Roman" w:hAnsi="Times New Roman" w:cs="Times New Roman"/>
+          <w:sz w:val="24"/>
+          <w:szCs w:val="24"/>
+        </w:rPr>
+        <w:t xml:space="preserve">primary key on </w:t>
+      </w:r>
+      <w:proofErr w:type="spellStart"/>
+      <w:r>
+        <w:rPr>
+          <w:rFonts w:ascii="Times New Roman" w:hAnsi="Times New Roman" w:cs="Times New Roman"/>
+          <w:sz w:val="24"/>
+          <w:szCs w:val="24"/>
+        </w:rPr>
+        <w:t>good_id</w:t>
+      </w:r>
+      <w:proofErr w:type="spellEnd"/>
+      <w:r>
+        <w:rPr>
+          <w:rFonts w:ascii="Times New Roman" w:hAnsi="Times New Roman" w:cs="Times New Roman"/>
+          <w:sz w:val="24"/>
+          <w:szCs w:val="24"/>
+        </w:rPr>
+        <w:t xml:space="preserve"> that is an </w:t>
+      </w:r>
+      <w:proofErr w:type="spellStart"/>
+      <w:r>
+        <w:rPr>
+          <w:rFonts w:ascii="Times New Roman" w:hAnsi="Times New Roman" w:cs="Times New Roman"/>
+          <w:sz w:val="24"/>
+          <w:szCs w:val="24"/>
+        </w:rPr>
+        <w:t>int</w:t>
+      </w:r>
+      <w:proofErr w:type="spellEnd"/>
+      <w:r>
+        <w:rPr>
+          <w:rFonts w:ascii="Times New Roman" w:hAnsi="Times New Roman" w:cs="Times New Roman"/>
+          <w:sz w:val="24"/>
+          <w:szCs w:val="24"/>
+        </w:rPr>
+        <w:t xml:space="preserve">, a </w:t>
+      </w:r>
+      <w:r>
+        <w:rPr>
+          <w:rFonts w:ascii="Times New Roman" w:hAnsi="Times New Roman" w:cs="Times New Roman"/>
+          <w:sz w:val="24"/>
+          <w:szCs w:val="24"/>
+        </w:rPr>
+        <w:t xml:space="preserve">quantity </w:t>
+      </w:r>
+      <w:r>
+        <w:rPr>
+          <w:rFonts w:ascii="Times New Roman" w:hAnsi="Times New Roman" w:cs="Times New Roman"/>
+          <w:sz w:val="24"/>
+          <w:szCs w:val="24"/>
+        </w:rPr>
+        <w:t xml:space="preserve">that is an </w:t>
+      </w:r>
+      <w:proofErr w:type="spellStart"/>
+      <w:r>
+        <w:rPr>
+          <w:rFonts w:ascii="Times New Roman" w:hAnsi="Times New Roman" w:cs="Times New Roman"/>
+          <w:sz w:val="24"/>
+          <w:szCs w:val="24"/>
+        </w:rPr>
+        <w:t>int</w:t>
+      </w:r>
+      <w:proofErr w:type="spellEnd"/>
+      <w:r>
+        <w:rPr>
+          <w:rFonts w:ascii="Times New Roman" w:hAnsi="Times New Roman" w:cs="Times New Roman"/>
+          <w:sz w:val="24"/>
+          <w:szCs w:val="24"/>
+        </w:rPr>
+        <w:t xml:space="preserve">, </w:t>
+      </w:r>
+      <w:r>
+        <w:rPr>
+          <w:rFonts w:ascii="Times New Roman" w:hAnsi="Times New Roman" w:cs="Times New Roman"/>
+          <w:sz w:val="24"/>
+          <w:szCs w:val="24"/>
+        </w:rPr>
+        <w:t>a weight that is an int.</w:t>
+      </w:r>
+    </w:p>
+    <w:p>
+      <w:pPr>
+        <w:pStyle w:val="ListParagraph"/>
+        <w:numPr>
+          <w:ilvl w:val="0"/>
+          <w:numId w:val="1"/>
+        </w:numPr>
+        <w:rPr>
+          <w:rFonts w:ascii="Times New Roman" w:hAnsi="Times New Roman" w:cs="Times New Roman"/>
+          <w:sz w:val="24"/>
+          <w:szCs w:val="24"/>
+        </w:rPr>
+      </w:pPr>
+      <w:r>
+        <w:rPr>
+          <w:rFonts w:ascii="Times New Roman" w:hAnsi="Times New Roman" w:cs="Times New Roman"/>
+          <w:sz w:val="24"/>
+          <w:szCs w:val="24"/>
+        </w:rPr>
+        <w:t xml:space="preserve">For the </w:t>
+      </w:r>
+      <w:r>
+        <w:rPr>
+          <w:rFonts w:ascii="Times New Roman" w:hAnsi="Times New Roman" w:cs="Times New Roman"/>
+          <w:sz w:val="24"/>
+          <w:szCs w:val="24"/>
+        </w:rPr>
+        <w:t>Goods</w:t>
+      </w:r>
+      <w:r>
+        <w:rPr>
+          <w:rFonts w:ascii="Times New Roman" w:hAnsi="Times New Roman" w:cs="Times New Roman"/>
+          <w:sz w:val="24"/>
+          <w:szCs w:val="24"/>
+        </w:rPr>
+        <w:t xml:space="preserve"> table, we have a primary key on id that is an </w:t>
+      </w:r>
+      <w:proofErr w:type="spellStart"/>
+      <w:r>
+        <w:rPr>
+          <w:rFonts w:ascii="Times New Roman" w:hAnsi="Times New Roman" w:cs="Times New Roman"/>
+          <w:sz w:val="24"/>
+          <w:szCs w:val="24"/>
+        </w:rPr>
+        <w:t>int</w:t>
+      </w:r>
+      <w:proofErr w:type="spellEnd"/>
+      <w:r>
+        <w:rPr>
+          <w:rFonts w:ascii="Times New Roman" w:hAnsi="Times New Roman" w:cs="Times New Roman"/>
+          <w:sz w:val="24"/>
+          <w:szCs w:val="24"/>
+        </w:rPr>
+        <w:t xml:space="preserve">, a name that is a </w:t>
+      </w:r>
+      <w:proofErr w:type="spellStart"/>
+      <w:proofErr w:type="gramStart"/>
+      <w:r>
+        <w:rPr>
+          <w:rFonts w:ascii="Times New Roman" w:hAnsi="Times New Roman" w:cs="Times New Roman"/>
+          <w:sz w:val="24"/>
+          <w:szCs w:val="24"/>
+        </w:rPr>
+        <w:t>nvarchar</w:t>
+      </w:r>
+      <w:proofErr w:type="spellEnd"/>
+      <w:r>
+        <w:rPr>
+          <w:rFonts w:ascii="Times New Roman" w:hAnsi="Times New Roman" w:cs="Times New Roman"/>
+          <w:sz w:val="24"/>
+          <w:szCs w:val="24"/>
+        </w:rPr>
+        <w:t>(</w:t>
+      </w:r>
+      <w:proofErr w:type="gramEnd"/>
+      <w:r>
+        <w:rPr>
+          <w:rFonts w:ascii="Times New Roman" w:hAnsi="Times New Roman" w:cs="Times New Roman"/>
+          <w:sz w:val="24"/>
+          <w:szCs w:val="24"/>
+        </w:rPr>
+        <w:t>50),</w:t>
+      </w:r>
+      <w:r>
+        <w:rPr>
+          <w:rFonts w:ascii="Times New Roman" w:hAnsi="Times New Roman" w:cs="Times New Roman"/>
+          <w:sz w:val="24"/>
+          <w:szCs w:val="24"/>
+        </w:rPr>
+        <w:t xml:space="preserve"> a </w:t>
+      </w:r>
+      <w:r>
+        <w:rPr>
+          <w:rFonts w:ascii="Times New Roman" w:hAnsi="Times New Roman" w:cs="Times New Roman"/>
+          <w:sz w:val="24"/>
+          <w:szCs w:val="24"/>
+        </w:rPr>
+        <w:t xml:space="preserve">weight that is an </w:t>
+      </w:r>
+      <w:proofErr w:type="spellStart"/>
+      <w:r>
+        <w:rPr>
+          <w:rFonts w:ascii="Times New Roman" w:hAnsi="Times New Roman" w:cs="Times New Roman"/>
+          <w:sz w:val="24"/>
+          <w:szCs w:val="24"/>
+        </w:rPr>
+        <w:t>int</w:t>
+      </w:r>
+      <w:proofErr w:type="spellEnd"/>
+      <w:r>
+        <w:rPr>
+          <w:rFonts w:ascii="Times New Roman" w:hAnsi="Times New Roman" w:cs="Times New Roman"/>
+          <w:sz w:val="24"/>
+          <w:szCs w:val="24"/>
+        </w:rPr>
+        <w:t>, a</w:t>
+      </w:r>
+      <w:r>
+        <w:rPr>
+          <w:rFonts w:ascii="Times New Roman" w:hAnsi="Times New Roman" w:cs="Times New Roman"/>
+          <w:sz w:val="24"/>
+          <w:szCs w:val="24"/>
+        </w:rPr>
+        <w:t xml:space="preserve"> legality that is an </w:t>
+      </w:r>
+      <w:proofErr w:type="spellStart"/>
+      <w:r>
+        <w:rPr>
+          <w:rFonts w:ascii="Times New Roman" w:hAnsi="Times New Roman" w:cs="Times New Roman"/>
+          <w:sz w:val="24"/>
+          <w:szCs w:val="24"/>
+        </w:rPr>
+        <w:t>int</w:t>
+      </w:r>
+      <w:proofErr w:type="spellEnd"/>
+      <w:r>
+        <w:rPr>
+          <w:rFonts w:ascii="Times New Roman" w:hAnsi="Times New Roman" w:cs="Times New Roman"/>
+          <w:sz w:val="24"/>
+          <w:szCs w:val="24"/>
+        </w:rPr>
+        <w:t xml:space="preserve">, and a </w:t>
+      </w:r>
+      <w:r>
+        <w:rPr>
+          <w:rFonts w:ascii="Times New Roman" w:hAnsi="Times New Roman" w:cs="Times New Roman"/>
+          <w:sz w:val="24"/>
+          <w:szCs w:val="24"/>
+        </w:rPr>
+        <w:t>description</w:t>
+      </w:r>
+      <w:r>
+        <w:rPr>
+          <w:rFonts w:ascii="Times New Roman" w:hAnsi="Times New Roman" w:cs="Times New Roman"/>
+          <w:sz w:val="24"/>
+          <w:szCs w:val="24"/>
+        </w:rPr>
+        <w:t xml:space="preserve"> that is a </w:t>
+      </w:r>
+      <w:proofErr w:type="spellStart"/>
+      <w:r>
+        <w:rPr>
+          <w:rFonts w:ascii="Times New Roman" w:hAnsi="Times New Roman" w:cs="Times New Roman"/>
+          <w:sz w:val="24"/>
+          <w:szCs w:val="24"/>
+        </w:rPr>
+        <w:t>nvarchar</w:t>
+      </w:r>
+      <w:proofErr w:type="spellEnd"/>
+      <w:r>
+        <w:rPr>
+          <w:rFonts w:ascii="Times New Roman" w:hAnsi="Times New Roman" w:cs="Times New Roman"/>
+          <w:sz w:val="24"/>
+          <w:szCs w:val="24"/>
+        </w:rPr>
+        <w:t>(</w:t>
+      </w:r>
+      <w:r>
+        <w:rPr>
+          <w:rFonts w:ascii="Times New Roman" w:hAnsi="Times New Roman" w:cs="Times New Roman"/>
+          <w:sz w:val="24"/>
+          <w:szCs w:val="24"/>
+        </w:rPr>
+        <w:t>512</w:t>
+      </w:r>
+      <w:r>
+        <w:rPr>
+          <w:rFonts w:ascii="Times New Roman" w:hAnsi="Times New Roman" w:cs="Times New Roman"/>
+          <w:sz w:val="24"/>
+          <w:szCs w:val="24"/>
+        </w:rPr>
+        <w:t>).</w:t>
+      </w:r>
+    </w:p>
+    <w:p>
+      <w:pPr>
+        <w:pStyle w:val="ListParagraph"/>
+        <w:numPr>
+          <w:ilvl w:val="0"/>
+          <w:numId w:val="1"/>
+        </w:numPr>
+        <w:rPr>
+          <w:rFonts w:ascii="Times New Roman" w:hAnsi="Times New Roman" w:cs="Times New Roman"/>
+          <w:sz w:val="24"/>
+          <w:szCs w:val="24"/>
+        </w:rPr>
+      </w:pPr>
+      <w:r>
+        <w:rPr>
+          <w:rFonts w:ascii="Times New Roman" w:hAnsi="Times New Roman" w:cs="Times New Roman"/>
+          <w:sz w:val="24"/>
+          <w:szCs w:val="24"/>
+        </w:rPr>
+        <w:t xml:space="preserve">For the </w:t>
+      </w:r>
+      <w:r>
+        <w:rPr>
+          <w:rFonts w:ascii="Times New Roman" w:hAnsi="Times New Roman" w:cs="Times New Roman"/>
+          <w:sz w:val="24"/>
+          <w:szCs w:val="24"/>
+        </w:rPr>
+        <w:t>Produces</w:t>
+      </w:r>
+      <w:r>
+        <w:rPr>
+          <w:rFonts w:ascii="Times New Roman" w:hAnsi="Times New Roman" w:cs="Times New Roman"/>
+          <w:sz w:val="24"/>
+          <w:szCs w:val="24"/>
+        </w:rPr>
+        <w:t xml:space="preserve"> table, we have a primary key</w:t>
+      </w:r>
+      <w:r>
+        <w:rPr>
+          <w:rFonts w:ascii="Times New Roman" w:hAnsi="Times New Roman" w:cs="Times New Roman"/>
+          <w:sz w:val="24"/>
+          <w:szCs w:val="24"/>
+        </w:rPr>
+        <w:t xml:space="preserve"> and foreign key</w:t>
+      </w:r>
+      <w:r>
+        <w:rPr>
+          <w:rFonts w:ascii="Times New Roman" w:hAnsi="Times New Roman" w:cs="Times New Roman"/>
+          <w:sz w:val="24"/>
+          <w:szCs w:val="24"/>
+        </w:rPr>
+        <w:t xml:space="preserve"> on </w:t>
+      </w:r>
+      <w:proofErr w:type="spellStart"/>
+      <w:r>
+        <w:rPr>
+          <w:rFonts w:ascii="Times New Roman" w:hAnsi="Times New Roman" w:cs="Times New Roman"/>
+          <w:sz w:val="24"/>
+          <w:szCs w:val="24"/>
+        </w:rPr>
+        <w:t>person_</w:t>
+      </w:r>
+      <w:r>
+        <w:rPr>
+          <w:rFonts w:ascii="Times New Roman" w:hAnsi="Times New Roman" w:cs="Times New Roman"/>
+          <w:sz w:val="24"/>
+          <w:szCs w:val="24"/>
+        </w:rPr>
+        <w:t>id</w:t>
+      </w:r>
+      <w:proofErr w:type="spellEnd"/>
+      <w:r>
+        <w:rPr>
+          <w:rFonts w:ascii="Times New Roman" w:hAnsi="Times New Roman" w:cs="Times New Roman"/>
+          <w:sz w:val="24"/>
+          <w:szCs w:val="24"/>
+        </w:rPr>
+        <w:t xml:space="preserve"> that is an </w:t>
+      </w:r>
+      <w:proofErr w:type="spellStart"/>
+      <w:r>
+        <w:rPr>
+          <w:rFonts w:ascii="Times New Roman" w:hAnsi="Times New Roman" w:cs="Times New Roman"/>
+          <w:sz w:val="24"/>
+          <w:szCs w:val="24"/>
+        </w:rPr>
+        <w:t>int</w:t>
+      </w:r>
+      <w:proofErr w:type="spellEnd"/>
+      <w:r>
+        <w:rPr>
+          <w:rFonts w:ascii="Times New Roman" w:hAnsi="Times New Roman" w:cs="Times New Roman"/>
+          <w:sz w:val="24"/>
+          <w:szCs w:val="24"/>
+        </w:rPr>
+        <w:t>,</w:t>
+      </w:r>
+      <w:r>
+        <w:rPr>
+          <w:rFonts w:ascii="Times New Roman" w:hAnsi="Times New Roman" w:cs="Times New Roman"/>
+          <w:sz w:val="24"/>
+          <w:szCs w:val="24"/>
+        </w:rPr>
+        <w:t xml:space="preserve"> a primary and foreign key on</w:t>
+      </w:r>
+      <w:r>
+        <w:rPr>
+          <w:rFonts w:ascii="Times New Roman" w:hAnsi="Times New Roman" w:cs="Times New Roman"/>
+          <w:sz w:val="24"/>
+          <w:szCs w:val="24"/>
+        </w:rPr>
+        <w:t xml:space="preserve"> a</w:t>
+      </w:r>
+      <w:r>
+        <w:rPr>
+          <w:rFonts w:ascii="Times New Roman" w:hAnsi="Times New Roman" w:cs="Times New Roman"/>
+          <w:sz w:val="24"/>
+          <w:szCs w:val="24"/>
+        </w:rPr>
+        <w:t>n</w:t>
+      </w:r>
+      <w:r>
+        <w:rPr>
+          <w:rFonts w:ascii="Times New Roman" w:hAnsi="Times New Roman" w:cs="Times New Roman"/>
+          <w:sz w:val="24"/>
+          <w:szCs w:val="24"/>
+        </w:rPr>
+        <w:t xml:space="preserve"> </w:t>
+      </w:r>
+      <w:proofErr w:type="spellStart"/>
+      <w:r>
+        <w:rPr>
+          <w:rFonts w:ascii="Times New Roman" w:hAnsi="Times New Roman" w:cs="Times New Roman"/>
+          <w:sz w:val="24"/>
+          <w:szCs w:val="24"/>
+        </w:rPr>
+        <w:t>employer_</w:t>
+      </w:r>
+      <w:r>
+        <w:rPr>
+          <w:rFonts w:ascii="Times New Roman" w:hAnsi="Times New Roman" w:cs="Times New Roman"/>
+          <w:sz w:val="24"/>
+          <w:szCs w:val="24"/>
+        </w:rPr>
+        <w:t>name</w:t>
+      </w:r>
+      <w:proofErr w:type="spellEnd"/>
+      <w:r>
+        <w:rPr>
+          <w:rFonts w:ascii="Times New Roman" w:hAnsi="Times New Roman" w:cs="Times New Roman"/>
+          <w:sz w:val="24"/>
+          <w:szCs w:val="24"/>
+        </w:rPr>
+        <w:t xml:space="preserve"> that is a </w:t>
+      </w:r>
+      <w:proofErr w:type="spellStart"/>
+      <w:proofErr w:type="gramStart"/>
+      <w:r>
+        <w:rPr>
+          <w:rFonts w:ascii="Times New Roman" w:hAnsi="Times New Roman" w:cs="Times New Roman"/>
+          <w:sz w:val="24"/>
+          <w:szCs w:val="24"/>
+        </w:rPr>
+        <w:t>nvarchar</w:t>
+      </w:r>
+      <w:proofErr w:type="spellEnd"/>
+      <w:r>
+        <w:rPr>
+          <w:rFonts w:ascii="Times New Roman" w:hAnsi="Times New Roman" w:cs="Times New Roman"/>
+          <w:sz w:val="24"/>
+          <w:szCs w:val="24"/>
+        </w:rPr>
+        <w:t>(</w:t>
+      </w:r>
+      <w:proofErr w:type="gramEnd"/>
+      <w:r>
+        <w:rPr>
+          <w:rFonts w:ascii="Times New Roman" w:hAnsi="Times New Roman" w:cs="Times New Roman"/>
+          <w:sz w:val="24"/>
+          <w:szCs w:val="24"/>
+        </w:rPr>
+        <w:t xml:space="preserve">50), </w:t>
+      </w:r>
+      <w:r>
+        <w:rPr>
+          <w:rFonts w:ascii="Times New Roman" w:hAnsi="Times New Roman" w:cs="Times New Roman"/>
+          <w:sz w:val="24"/>
+          <w:szCs w:val="24"/>
+        </w:rPr>
+        <w:t xml:space="preserve">we have a primary key and foreign key on </w:t>
+      </w:r>
+      <w:proofErr w:type="spellStart"/>
+      <w:r>
+        <w:rPr>
+          <w:rFonts w:ascii="Times New Roman" w:hAnsi="Times New Roman" w:cs="Times New Roman"/>
+          <w:sz w:val="24"/>
+          <w:szCs w:val="24"/>
+        </w:rPr>
+        <w:t>goods</w:t>
+      </w:r>
+      <w:r>
+        <w:rPr>
+          <w:rFonts w:ascii="Times New Roman" w:hAnsi="Times New Roman" w:cs="Times New Roman"/>
+          <w:sz w:val="24"/>
+          <w:szCs w:val="24"/>
+        </w:rPr>
+        <w:t>_id</w:t>
+      </w:r>
+      <w:proofErr w:type="spellEnd"/>
+      <w:r>
+        <w:rPr>
+          <w:rFonts w:ascii="Times New Roman" w:hAnsi="Times New Roman" w:cs="Times New Roman"/>
+          <w:sz w:val="24"/>
+          <w:szCs w:val="24"/>
+        </w:rPr>
+        <w:t xml:space="preserve"> that is an </w:t>
+      </w:r>
+      <w:proofErr w:type="spellStart"/>
+      <w:r>
+        <w:rPr>
+          <w:rFonts w:ascii="Times New Roman" w:hAnsi="Times New Roman" w:cs="Times New Roman"/>
+          <w:sz w:val="24"/>
+          <w:szCs w:val="24"/>
+        </w:rPr>
+        <w:t>int</w:t>
+      </w:r>
+      <w:proofErr w:type="spellEnd"/>
+      <w:r>
+        <w:rPr>
+          <w:rFonts w:ascii="Times New Roman" w:hAnsi="Times New Roman" w:cs="Times New Roman"/>
+          <w:sz w:val="24"/>
+          <w:szCs w:val="24"/>
+        </w:rPr>
+        <w:t>, and a quantity that is an int.</w:t>
+      </w:r>
+    </w:p>
+    <w:p>
+      <w:pPr>
+        <w:pStyle w:val="ListParagraph"/>
+        <w:numPr>
+          <w:ilvl w:val="0"/>
+          <w:numId w:val="1"/>
+        </w:numPr>
+        <w:rPr>
+          <w:rFonts w:ascii="Times New Roman" w:hAnsi="Times New Roman" w:cs="Times New Roman"/>
+          <w:sz w:val="24"/>
+          <w:szCs w:val="24"/>
+        </w:rPr>
+      </w:pPr>
+      <w:r>
+        <w:rPr>
+          <w:rFonts w:ascii="Times New Roman" w:hAnsi="Times New Roman" w:cs="Times New Roman"/>
+          <w:sz w:val="24"/>
+          <w:szCs w:val="24"/>
+        </w:rPr>
+        <w:t xml:space="preserve">For the </w:t>
+      </w:r>
+      <w:r>
+        <w:rPr>
+          <w:rFonts w:ascii="Times New Roman" w:hAnsi="Times New Roman" w:cs="Times New Roman"/>
+          <w:sz w:val="24"/>
+          <w:szCs w:val="24"/>
+        </w:rPr>
+        <w:t xml:space="preserve">Planet </w:t>
+      </w:r>
+      <w:r>
+        <w:rPr>
+          <w:rFonts w:ascii="Times New Roman" w:hAnsi="Times New Roman" w:cs="Times New Roman"/>
+          <w:sz w:val="24"/>
+          <w:szCs w:val="24"/>
+        </w:rPr>
+        <w:t xml:space="preserve">table, we have a primary key on </w:t>
+      </w:r>
+      <w:r>
+        <w:rPr>
+          <w:rFonts w:ascii="Times New Roman" w:hAnsi="Times New Roman" w:cs="Times New Roman"/>
+          <w:sz w:val="24"/>
+          <w:szCs w:val="24"/>
+        </w:rPr>
+        <w:t xml:space="preserve">name that is a </w:t>
+      </w:r>
+      <w:proofErr w:type="spellStart"/>
+      <w:proofErr w:type="gramStart"/>
+      <w:r>
+        <w:rPr>
+          <w:rFonts w:ascii="Times New Roman" w:hAnsi="Times New Roman" w:cs="Times New Roman"/>
+          <w:sz w:val="24"/>
+          <w:szCs w:val="24"/>
+        </w:rPr>
+        <w:t>nvarcahr</w:t>
+      </w:r>
+      <w:proofErr w:type="spellEnd"/>
+      <w:r>
+        <w:rPr>
+          <w:rFonts w:ascii="Times New Roman" w:hAnsi="Times New Roman" w:cs="Times New Roman"/>
+          <w:sz w:val="24"/>
+          <w:szCs w:val="24"/>
+        </w:rPr>
+        <w:t>(</w:t>
+      </w:r>
+      <w:proofErr w:type="gramEnd"/>
+      <w:r>
+        <w:rPr>
+          <w:rFonts w:ascii="Times New Roman" w:hAnsi="Times New Roman" w:cs="Times New Roman"/>
+          <w:sz w:val="24"/>
+          <w:szCs w:val="24"/>
+        </w:rPr>
+        <w:t>50)</w:t>
+      </w:r>
+      <w:r>
+        <w:rPr>
+          <w:rFonts w:ascii="Times New Roman" w:hAnsi="Times New Roman" w:cs="Times New Roman"/>
+          <w:sz w:val="24"/>
+          <w:szCs w:val="24"/>
+        </w:rPr>
+        <w:t>, a</w:t>
+      </w:r>
+      <w:r>
+        <w:rPr>
+          <w:rFonts w:ascii="Times New Roman" w:hAnsi="Times New Roman" w:cs="Times New Roman"/>
+          <w:sz w:val="24"/>
+          <w:szCs w:val="24"/>
+        </w:rPr>
+        <w:t xml:space="preserve"> </w:t>
+      </w:r>
+      <w:proofErr w:type="spellStart"/>
+      <w:r>
+        <w:rPr>
+          <w:rFonts w:ascii="Times New Roman" w:hAnsi="Times New Roman" w:cs="Times New Roman"/>
+          <w:sz w:val="24"/>
+          <w:szCs w:val="24"/>
+        </w:rPr>
+        <w:t>loc_x</w:t>
+      </w:r>
+      <w:proofErr w:type="spellEnd"/>
+      <w:r>
+        <w:rPr>
+          <w:rFonts w:ascii="Times New Roman" w:hAnsi="Times New Roman" w:cs="Times New Roman"/>
+          <w:sz w:val="24"/>
+          <w:szCs w:val="24"/>
+        </w:rPr>
+        <w:t xml:space="preserve"> that is an </w:t>
+      </w:r>
+      <w:proofErr w:type="spellStart"/>
+      <w:r>
+        <w:rPr>
+          <w:rFonts w:ascii="Times New Roman" w:hAnsi="Times New Roman" w:cs="Times New Roman"/>
+          <w:sz w:val="24"/>
+          <w:szCs w:val="24"/>
+        </w:rPr>
+        <w:t>int</w:t>
+      </w:r>
+      <w:proofErr w:type="spellEnd"/>
+      <w:r>
+        <w:rPr>
+          <w:rFonts w:ascii="Times New Roman" w:hAnsi="Times New Roman" w:cs="Times New Roman"/>
+          <w:sz w:val="24"/>
+          <w:szCs w:val="24"/>
+        </w:rPr>
+        <w:t xml:space="preserve">, a </w:t>
+      </w:r>
+      <w:proofErr w:type="spellStart"/>
+      <w:r>
+        <w:rPr>
+          <w:rFonts w:ascii="Times New Roman" w:hAnsi="Times New Roman" w:cs="Times New Roman"/>
+          <w:sz w:val="24"/>
+          <w:szCs w:val="24"/>
+        </w:rPr>
+        <w:t>loc_y</w:t>
+      </w:r>
+      <w:proofErr w:type="spellEnd"/>
+      <w:r>
+        <w:rPr>
+          <w:rFonts w:ascii="Times New Roman" w:hAnsi="Times New Roman" w:cs="Times New Roman"/>
+          <w:sz w:val="24"/>
+          <w:szCs w:val="24"/>
+        </w:rPr>
+        <w:t xml:space="preserve"> that is an </w:t>
+      </w:r>
+      <w:proofErr w:type="spellStart"/>
+      <w:r>
+        <w:rPr>
+          <w:rFonts w:ascii="Times New Roman" w:hAnsi="Times New Roman" w:cs="Times New Roman"/>
+          <w:sz w:val="24"/>
+          <w:szCs w:val="24"/>
+        </w:rPr>
+        <w:t>int</w:t>
+      </w:r>
+      <w:proofErr w:type="spellEnd"/>
+      <w:r>
+        <w:rPr>
+          <w:rFonts w:ascii="Times New Roman" w:hAnsi="Times New Roman" w:cs="Times New Roman"/>
+          <w:sz w:val="24"/>
+          <w:szCs w:val="24"/>
+        </w:rPr>
+        <w:t xml:space="preserve">, an info that is a </w:t>
+      </w:r>
+      <w:proofErr w:type="spellStart"/>
+      <w:r>
+        <w:rPr>
+          <w:rFonts w:ascii="Times New Roman" w:hAnsi="Times New Roman" w:cs="Times New Roman"/>
+          <w:sz w:val="24"/>
+          <w:szCs w:val="24"/>
+        </w:rPr>
+        <w:t>nvarchar</w:t>
+      </w:r>
+      <w:proofErr w:type="spellEnd"/>
+      <w:r>
+        <w:rPr>
+          <w:rFonts w:ascii="Times New Roman" w:hAnsi="Times New Roman" w:cs="Times New Roman"/>
+          <w:sz w:val="24"/>
+          <w:szCs w:val="24"/>
+        </w:rPr>
+        <w:t xml:space="preserve">(512), a </w:t>
+      </w:r>
+      <w:proofErr w:type="spellStart"/>
+      <w:r>
+        <w:rPr>
+          <w:rFonts w:ascii="Times New Roman" w:hAnsi="Times New Roman" w:cs="Times New Roman"/>
+          <w:sz w:val="24"/>
+          <w:szCs w:val="24"/>
+        </w:rPr>
+        <w:t>danger_level</w:t>
+      </w:r>
+      <w:proofErr w:type="spellEnd"/>
+      <w:r>
+        <w:rPr>
+          <w:rFonts w:ascii="Times New Roman" w:hAnsi="Times New Roman" w:cs="Times New Roman"/>
+          <w:sz w:val="24"/>
+          <w:szCs w:val="24"/>
+        </w:rPr>
+        <w:t xml:space="preserve"> that is an </w:t>
+      </w:r>
+      <w:proofErr w:type="spellStart"/>
+      <w:r>
+        <w:rPr>
+          <w:rFonts w:ascii="Times New Roman" w:hAnsi="Times New Roman" w:cs="Times New Roman"/>
+          <w:sz w:val="24"/>
+          <w:szCs w:val="24"/>
+        </w:rPr>
+        <w:t>int</w:t>
+      </w:r>
+      <w:proofErr w:type="spellEnd"/>
+      <w:r>
+        <w:rPr>
+          <w:rFonts w:ascii="Times New Roman" w:hAnsi="Times New Roman" w:cs="Times New Roman"/>
+          <w:sz w:val="24"/>
+          <w:szCs w:val="24"/>
+        </w:rPr>
+        <w:t xml:space="preserve">, a </w:t>
+      </w:r>
+      <w:proofErr w:type="spellStart"/>
+      <w:r>
+        <w:rPr>
+          <w:rFonts w:ascii="Times New Roman" w:hAnsi="Times New Roman" w:cs="Times New Roman"/>
+          <w:sz w:val="24"/>
+          <w:szCs w:val="24"/>
+        </w:rPr>
+        <w:t>police_level</w:t>
+      </w:r>
+      <w:proofErr w:type="spellEnd"/>
+      <w:r>
+        <w:rPr>
+          <w:rFonts w:ascii="Times New Roman" w:hAnsi="Times New Roman" w:cs="Times New Roman"/>
+          <w:sz w:val="24"/>
+          <w:szCs w:val="24"/>
+        </w:rPr>
+        <w:t xml:space="preserve"> that is an </w:t>
+      </w:r>
+      <w:proofErr w:type="spellStart"/>
+      <w:r>
+        <w:rPr>
+          <w:rFonts w:ascii="Times New Roman" w:hAnsi="Times New Roman" w:cs="Times New Roman"/>
+          <w:sz w:val="24"/>
+          <w:szCs w:val="24"/>
+        </w:rPr>
+        <w:t>int</w:t>
+      </w:r>
+      <w:proofErr w:type="spellEnd"/>
+      <w:r>
+        <w:rPr>
+          <w:rFonts w:ascii="Times New Roman" w:hAnsi="Times New Roman" w:cs="Times New Roman"/>
+          <w:sz w:val="24"/>
+          <w:szCs w:val="24"/>
+        </w:rPr>
+        <w:t xml:space="preserve">, and a foreign key on </w:t>
+      </w:r>
+      <w:proofErr w:type="spellStart"/>
+      <w:r>
+        <w:rPr>
+          <w:rFonts w:ascii="Times New Roman" w:hAnsi="Times New Roman" w:cs="Times New Roman"/>
+          <w:sz w:val="24"/>
+          <w:szCs w:val="24"/>
+        </w:rPr>
+        <w:t>star_system</w:t>
+      </w:r>
+      <w:proofErr w:type="spellEnd"/>
+      <w:r>
+        <w:rPr>
+          <w:rFonts w:ascii="Times New Roman" w:hAnsi="Times New Roman" w:cs="Times New Roman"/>
+          <w:sz w:val="24"/>
+          <w:szCs w:val="24"/>
+        </w:rPr>
+        <w:t xml:space="preserve"> that is a </w:t>
+      </w:r>
+      <w:proofErr w:type="spellStart"/>
+      <w:r>
+        <w:rPr>
+          <w:rFonts w:ascii="Times New Roman" w:hAnsi="Times New Roman" w:cs="Times New Roman"/>
+          <w:sz w:val="24"/>
+          <w:szCs w:val="24"/>
+        </w:rPr>
+        <w:t>nvarchar</w:t>
+      </w:r>
+      <w:proofErr w:type="spellEnd"/>
+      <w:r>
+        <w:rPr>
+          <w:rFonts w:ascii="Times New Roman" w:hAnsi="Times New Roman" w:cs="Times New Roman"/>
+          <w:sz w:val="24"/>
+          <w:szCs w:val="24"/>
+        </w:rPr>
+        <w:t>(255).</w:t>
+      </w:r>
+    </w:p>
+    <w:p>
+      <w:pPr>
+        <w:pStyle w:val="ListParagraph"/>
+        <w:numPr>
+          <w:ilvl w:val="0"/>
+          <w:numId w:val="1"/>
+        </w:numPr>
+        <w:rPr>
+          <w:rFonts w:ascii="Times New Roman" w:hAnsi="Times New Roman" w:cs="Times New Roman"/>
+          <w:sz w:val="24"/>
+          <w:szCs w:val="24"/>
+        </w:rPr>
+      </w:pPr>
+      <w:r>
+        <w:rPr>
+          <w:rFonts w:ascii="Times New Roman" w:hAnsi="Times New Roman" w:cs="Times New Roman"/>
+          <w:sz w:val="24"/>
+          <w:szCs w:val="24"/>
+        </w:rPr>
+        <w:t xml:space="preserve">For the </w:t>
+      </w:r>
+      <w:proofErr w:type="spellStart"/>
+      <w:r>
+        <w:rPr>
+          <w:rFonts w:ascii="Times New Roman" w:hAnsi="Times New Roman" w:cs="Times New Roman"/>
+          <w:sz w:val="24"/>
+          <w:szCs w:val="24"/>
+        </w:rPr>
+        <w:t>Star_System</w:t>
+      </w:r>
+      <w:proofErr w:type="spellEnd"/>
+      <w:r>
+        <w:rPr>
+          <w:rFonts w:ascii="Times New Roman" w:hAnsi="Times New Roman" w:cs="Times New Roman"/>
+          <w:sz w:val="24"/>
+          <w:szCs w:val="24"/>
+        </w:rPr>
+        <w:t xml:space="preserve"> table, we have a primary key on name that is a </w:t>
+      </w:r>
+      <w:proofErr w:type="spellStart"/>
+      <w:proofErr w:type="gramStart"/>
+      <w:r>
+        <w:rPr>
+          <w:rFonts w:ascii="Times New Roman" w:hAnsi="Times New Roman" w:cs="Times New Roman"/>
+          <w:sz w:val="24"/>
+          <w:szCs w:val="24"/>
+        </w:rPr>
+        <w:t>nvarcahr</w:t>
+      </w:r>
+      <w:proofErr w:type="spellEnd"/>
+      <w:r>
+        <w:rPr>
+          <w:rFonts w:ascii="Times New Roman" w:hAnsi="Times New Roman" w:cs="Times New Roman"/>
+          <w:sz w:val="24"/>
+          <w:szCs w:val="24"/>
+        </w:rPr>
+        <w:t>(</w:t>
+      </w:r>
+      <w:proofErr w:type="gramEnd"/>
+      <w:r>
+        <w:rPr>
+          <w:rFonts w:ascii="Times New Roman" w:hAnsi="Times New Roman" w:cs="Times New Roman"/>
+          <w:sz w:val="24"/>
+          <w:szCs w:val="24"/>
+        </w:rPr>
+        <w:t xml:space="preserve">50), a </w:t>
+      </w:r>
+      <w:proofErr w:type="spellStart"/>
+      <w:r>
+        <w:rPr>
+          <w:rFonts w:ascii="Times New Roman" w:hAnsi="Times New Roman" w:cs="Times New Roman"/>
+          <w:sz w:val="24"/>
+          <w:szCs w:val="24"/>
+        </w:rPr>
+        <w:t>loc_x</w:t>
+      </w:r>
+      <w:proofErr w:type="spellEnd"/>
+      <w:r>
+        <w:rPr>
+          <w:rFonts w:ascii="Times New Roman" w:hAnsi="Times New Roman" w:cs="Times New Roman"/>
+          <w:sz w:val="24"/>
+          <w:szCs w:val="24"/>
+        </w:rPr>
+        <w:t xml:space="preserve"> that is an </w:t>
+      </w:r>
+      <w:proofErr w:type="spellStart"/>
+      <w:r>
+        <w:rPr>
+          <w:rFonts w:ascii="Times New Roman" w:hAnsi="Times New Roman" w:cs="Times New Roman"/>
+          <w:sz w:val="24"/>
+          <w:szCs w:val="24"/>
+        </w:rPr>
+        <w:t>int</w:t>
+      </w:r>
+      <w:proofErr w:type="spellEnd"/>
+      <w:r>
+        <w:rPr>
+          <w:rFonts w:ascii="Times New Roman" w:hAnsi="Times New Roman" w:cs="Times New Roman"/>
+          <w:sz w:val="24"/>
+          <w:szCs w:val="24"/>
+        </w:rPr>
+        <w:t xml:space="preserve">, a </w:t>
+      </w:r>
+      <w:proofErr w:type="spellStart"/>
+      <w:r>
+        <w:rPr>
+          <w:rFonts w:ascii="Times New Roman" w:hAnsi="Times New Roman" w:cs="Times New Roman"/>
+          <w:sz w:val="24"/>
+          <w:szCs w:val="24"/>
+        </w:rPr>
+        <w:t>loc_y</w:t>
+      </w:r>
+      <w:proofErr w:type="spellEnd"/>
+      <w:r>
+        <w:rPr>
+          <w:rFonts w:ascii="Times New Roman" w:hAnsi="Times New Roman" w:cs="Times New Roman"/>
+          <w:sz w:val="24"/>
+          <w:szCs w:val="24"/>
+        </w:rPr>
+        <w:t xml:space="preserve"> that is an </w:t>
+      </w:r>
+      <w:proofErr w:type="spellStart"/>
+      <w:r>
+        <w:rPr>
+          <w:rFonts w:ascii="Times New Roman" w:hAnsi="Times New Roman" w:cs="Times New Roman"/>
+          <w:sz w:val="24"/>
+          <w:szCs w:val="24"/>
+        </w:rPr>
+        <w:t>int</w:t>
+      </w:r>
+      <w:proofErr w:type="spellEnd"/>
+      <w:r>
+        <w:rPr>
+          <w:rFonts w:ascii="Times New Roman" w:hAnsi="Times New Roman" w:cs="Times New Roman"/>
+          <w:sz w:val="24"/>
+          <w:szCs w:val="24"/>
+        </w:rPr>
+        <w:t xml:space="preserve">, an info that is a </w:t>
+      </w:r>
+      <w:proofErr w:type="spellStart"/>
+      <w:r>
+        <w:rPr>
+          <w:rFonts w:ascii="Times New Roman" w:hAnsi="Times New Roman" w:cs="Times New Roman"/>
+          <w:sz w:val="24"/>
+          <w:szCs w:val="24"/>
+        </w:rPr>
+        <w:t>nvarchar</w:t>
+      </w:r>
+      <w:proofErr w:type="spellEnd"/>
+      <w:r>
+        <w:rPr>
+          <w:rFonts w:ascii="Times New Roman" w:hAnsi="Times New Roman" w:cs="Times New Roman"/>
+          <w:sz w:val="24"/>
+          <w:szCs w:val="24"/>
+        </w:rPr>
+        <w:t xml:space="preserve">(512), a </w:t>
+      </w:r>
+      <w:proofErr w:type="spellStart"/>
+      <w:r>
+        <w:rPr>
+          <w:rFonts w:ascii="Times New Roman" w:hAnsi="Times New Roman" w:cs="Times New Roman"/>
+          <w:sz w:val="24"/>
+          <w:szCs w:val="24"/>
+        </w:rPr>
+        <w:t>danger_level</w:t>
+      </w:r>
+      <w:proofErr w:type="spellEnd"/>
+      <w:r>
+        <w:rPr>
+          <w:rFonts w:ascii="Times New Roman" w:hAnsi="Times New Roman" w:cs="Times New Roman"/>
+          <w:sz w:val="24"/>
+          <w:szCs w:val="24"/>
+        </w:rPr>
+        <w:t xml:space="preserve"> that is an </w:t>
+      </w:r>
+      <w:proofErr w:type="spellStart"/>
+      <w:r>
+        <w:rPr>
+          <w:rFonts w:ascii="Times New Roman" w:hAnsi="Times New Roman" w:cs="Times New Roman"/>
+          <w:sz w:val="24"/>
+          <w:szCs w:val="24"/>
+        </w:rPr>
+        <w:t>int</w:t>
+      </w:r>
+      <w:proofErr w:type="spellEnd"/>
+      <w:r>
+        <w:rPr>
+          <w:rFonts w:ascii="Times New Roman" w:hAnsi="Times New Roman" w:cs="Times New Roman"/>
+          <w:sz w:val="24"/>
+          <w:szCs w:val="24"/>
+        </w:rPr>
+        <w:t xml:space="preserve">, a </w:t>
+      </w:r>
+      <w:proofErr w:type="spellStart"/>
+      <w:r>
+        <w:rPr>
+          <w:rFonts w:ascii="Times New Roman" w:hAnsi="Times New Roman" w:cs="Times New Roman"/>
+          <w:sz w:val="24"/>
+          <w:szCs w:val="24"/>
+        </w:rPr>
+        <w:t>police_level</w:t>
+      </w:r>
+      <w:proofErr w:type="spellEnd"/>
+      <w:r>
+        <w:rPr>
+          <w:rFonts w:ascii="Times New Roman" w:hAnsi="Times New Roman" w:cs="Times New Roman"/>
+          <w:sz w:val="24"/>
+          <w:szCs w:val="24"/>
+        </w:rPr>
+        <w:t xml:space="preserve"> that is an int.</w:t>
+      </w:r>
+    </w:p>
+    <w:p>
+      <w:pPr>
+        <w:pStyle w:val="ListParagraph"/>
+        <w:ind w:left="1080"/>
+        <w:rPr>
+          <w:rFonts w:ascii="Times New Roman" w:hAnsi="Times New Roman" w:cs="Times New Roman"/>
+          <w:sz w:val="24"/>
+          <w:szCs w:val="24"/>
+        </w:rPr>
+      </w:pPr>
+    </w:p>
+    <w:p>
+      <w:pPr>
+        <w:rPr>
+          <w:rFonts w:ascii="Times New Roman" w:hAnsi="Times New Roman" w:cs="Times New Roman"/>
+          <w:b/>
+          <w:sz w:val="48"/>
+          <w:szCs w:val="48"/>
+        </w:rPr>
+      </w:pPr>
+      <w:r>
+        <w:rPr>
+          <w:rFonts w:ascii="Times New Roman" w:hAnsi="Times New Roman" w:cs="Times New Roman"/>
+          <w:b/>
+          <w:sz w:val="48"/>
+          <w:szCs w:val="48"/>
+        </w:rPr>
+        <w:t>Referential Integrity Analysis</w:t>
+      </w:r>
+    </w:p>
+    <w:p>
+      <w:pPr>
+        <w:ind w:firstLine="720"/>
+        <w:rPr>
+          <w:rFonts w:ascii="Times New Roman" w:hAnsi="Times New Roman" w:cs="Times New Roman"/>
+          <w:sz w:val="24"/>
+          <w:szCs w:val="24"/>
+        </w:rPr>
+      </w:pPr>
+      <w:r>
+        <w:rPr>
+          <w:rFonts w:ascii="Times New Roman" w:hAnsi="Times New Roman" w:cs="Times New Roman"/>
+          <w:sz w:val="24"/>
+          <w:szCs w:val="24"/>
+        </w:rPr>
+        <w:t xml:space="preserve">On delete all operations will cascade. This is so that all references are deleted from all tables. If a planet was completely destroyed we would remove all information of said given planet. If a </w:t>
+      </w:r>
+      <w:proofErr w:type="spellStart"/>
+      <w:r>
+        <w:rPr>
+          <w:rFonts w:ascii="Times New Roman" w:hAnsi="Times New Roman" w:cs="Times New Roman"/>
+          <w:sz w:val="24"/>
+          <w:szCs w:val="24"/>
+        </w:rPr>
+        <w:t>star_system</w:t>
+      </w:r>
+      <w:proofErr w:type="spellEnd"/>
+      <w:r>
+        <w:rPr>
+          <w:rFonts w:ascii="Times New Roman" w:hAnsi="Times New Roman" w:cs="Times New Roman"/>
+          <w:sz w:val="24"/>
+          <w:szCs w:val="24"/>
+        </w:rPr>
+        <w:t xml:space="preserve"> was destroyed, all planets people and items would be removed from the database.</w:t>
+      </w:r>
+    </w:p>
+    <w:p>
+      <w:pPr>
+        <w:ind w:firstLine="720"/>
+        <w:rPr>
+          <w:rFonts w:ascii="Times New Roman" w:hAnsi="Times New Roman" w:cs="Times New Roman"/>
+          <w:sz w:val="24"/>
+          <w:szCs w:val="24"/>
+        </w:rPr>
+      </w:pPr>
+      <w:r>
+        <w:rPr>
+          <w:rFonts w:ascii="Times New Roman" w:hAnsi="Times New Roman" w:cs="Times New Roman"/>
+          <w:sz w:val="24"/>
+          <w:szCs w:val="24"/>
+        </w:rPr>
+        <w:t>On update all operations will be cascade. Being that it is a game updating a table will be at a minimum, however for the updates we do have will be cascade to maintain integrity in the database.</w:t>
+      </w:r>
+    </w:p>
+    <w:p>
+      <w:pPr>
+        <w:rPr>
+          <w:rFonts w:ascii="Times New Roman" w:hAnsi="Times New Roman" w:cs="Times New Roman"/>
+          <w:sz w:val="24"/>
+          <w:szCs w:val="24"/>
+        </w:rPr>
+      </w:pPr>
+    </w:p>
+    <w:p>
+      <w:pPr>
+        <w:rPr>
+          <w:rFonts w:ascii="Times New Roman" w:hAnsi="Times New Roman" w:cs="Times New Roman"/>
+          <w:sz w:val="24"/>
+          <w:szCs w:val="24"/>
+        </w:rPr>
+      </w:pPr>
+    </w:p>
+    <w:p>
+      <w:pPr>
+        <w:pStyle w:val="ListParagraph"/>
+        <w:ind w:left="1080"/>
+        <w:rPr>
+          <w:rFonts w:ascii="Times New Roman" w:hAnsi="Times New Roman" w:cs="Times New Roman"/>
+          <w:sz w:val="24"/>
+          <w:szCs w:val="24"/>
+        </w:rPr>
+      </w:pPr>
+    </w:p>
+    <w:p>
+      <w:pPr>
+        <w:pStyle w:val="ListParagraph"/>
+        <w:ind w:left="1080"/>
+        <w:rPr>
+          <w:rFonts w:ascii="Times New Roman" w:hAnsi="Times New Roman" w:cs="Times New Roman"/>
+          <w:sz w:val="24"/>
+          <w:szCs w:val="24"/>
+        </w:rPr>
+      </w:pPr>
+    </w:p>
+    <w:p>
+      <w:pPr>
+        <w:rPr>
+          <w:rFonts w:ascii="Times New Roman" w:hAnsi="Times New Roman" w:cs="Times New Roman"/>
+          <w:sz w:val="24"/>
+          <w:szCs w:val="24"/>
+        </w:rPr>
+      </w:pPr>
+      <w:r>
+        <w:rPr>
+          <w:rFonts w:ascii="Times New Roman" w:hAnsi="Times New Roman" w:cs="Times New Roman"/>
+          <w:b/>
+          <w:sz w:val="24"/>
+          <w:szCs w:val="24"/>
+        </w:rPr>
+        <w:tab/>
+      </w:r>
+    </w:p>
+    <w:p>
+      <w:pPr>
+        <w:rPr>
+          <w:rFonts w:ascii="Times New Roman" w:hAnsi="Times New Roman" w:cs="Times New Roman"/>
+          <w:sz w:val="48"/>
+          <w:szCs w:val="48"/>
+        </w:rPr>
       </w:pPr>
     </w:p>
     <w:sectPr>
-      <w:footerReference w:type="default" r:id="rId7"/>
+      <w:footerReference w:type="default" r:id="rId8"/>
       <w:pgSz w:w="12240" w:h="15840"/>
       <w:pgMar w:top="1440" w:right="1440" w:bottom="1440" w:left="1440" w:header="720" w:footer="720" w:gutter="0"/>
       <w:pgNumType w:start="0"/>
@@ -1009,7 +2715,7 @@
           <w:rPr>
             <w:noProof/>
           </w:rPr>
-          <w:t>2</w:t>
+          <w:t>1</w:t>
         </w:r>
         <w:r>
           <w:rPr>
@@ -1051,6 +2757,103 @@
     </w:p>
   </w:footnote>
 </w:footnotes>
+</file>
+
+<file path=word/numbering.xml><?xml version="1.0" encoding="utf-8"?>
+<w:numbering xmlns:wpc="http://schemas.microsoft.com/office/word/2010/wordprocessingCanvas" xmlns:mc="http://schemas.openxmlformats.org/markup-compatibility/2006" xmlns:o="urn:schemas-microsoft-com:office:office" xmlns:r="http://schemas.openxmlformats.org/officeDocument/2006/relationships" xmlns:m="http://schemas.openxmlformats.org/officeDocument/2006/math" xmlns:v="urn:schemas-microsoft-com:vml" xmlns:wp14="http://schemas.microsoft.com/office/word/2010/wordprocessingDrawing" xmlns:wp="http://schemas.openxmlformats.org/drawingml/2006/wordprocessingDrawing" xmlns:w10="urn:schemas-microsoft-com:office:word" xmlns:w="http://schemas.openxmlformats.org/wordprocessingml/2006/main" xmlns:w14="http://schemas.microsoft.com/office/word/2010/wordml" xmlns:wpg="http://schemas.microsoft.com/office/word/2010/wordprocessingGroup" xmlns:wpi="http://schemas.microsoft.com/office/word/2010/wordprocessingInk" xmlns:wne="http://schemas.microsoft.com/office/word/2006/wordml" xmlns:wps="http://schemas.microsoft.com/office/word/2010/wordprocessingShape" mc:Ignorable="w14 wp14">
+  <w:abstractNum w:abstractNumId="0">
+    <w:nsid w:val="7FBF17C7"/>
+    <w:multiLevelType w:val="hybridMultilevel"/>
+    <w:tmpl w:val="2F4E1642"/>
+    <w:lvl w:ilvl="0" w:tplc="DC4E2E8C">
+      <w:start w:val="1"/>
+      <w:numFmt w:val="lowerLetter"/>
+      <w:lvlText w:val="%1)"/>
+      <w:lvlJc w:val="left"/>
+      <w:pPr>
+        <w:ind w:left="1080" w:hanging="360"/>
+      </w:pPr>
+      <w:rPr>
+        <w:rFonts w:hint="default"/>
+      </w:rPr>
+    </w:lvl>
+    <w:lvl w:ilvl="1" w:tplc="04090019" w:tentative="1">
+      <w:start w:val="1"/>
+      <w:numFmt w:val="lowerLetter"/>
+      <w:lvlText w:val="%2."/>
+      <w:lvlJc w:val="left"/>
+      <w:pPr>
+        <w:ind w:left="1800" w:hanging="360"/>
+      </w:pPr>
+    </w:lvl>
+    <w:lvl w:ilvl="2" w:tplc="0409001B" w:tentative="1">
+      <w:start w:val="1"/>
+      <w:numFmt w:val="lowerRoman"/>
+      <w:lvlText w:val="%3."/>
+      <w:lvlJc w:val="right"/>
+      <w:pPr>
+        <w:ind w:left="2520" w:hanging="180"/>
+      </w:pPr>
+    </w:lvl>
+    <w:lvl w:ilvl="3" w:tplc="0409000F" w:tentative="1">
+      <w:start w:val="1"/>
+      <w:numFmt w:val="decimal"/>
+      <w:lvlText w:val="%4."/>
+      <w:lvlJc w:val="left"/>
+      <w:pPr>
+        <w:ind w:left="3240" w:hanging="360"/>
+      </w:pPr>
+    </w:lvl>
+    <w:lvl w:ilvl="4" w:tplc="04090019" w:tentative="1">
+      <w:start w:val="1"/>
+      <w:numFmt w:val="lowerLetter"/>
+      <w:lvlText w:val="%5."/>
+      <w:lvlJc w:val="left"/>
+      <w:pPr>
+        <w:ind w:left="3960" w:hanging="360"/>
+      </w:pPr>
+    </w:lvl>
+    <w:lvl w:ilvl="5" w:tplc="0409001B" w:tentative="1">
+      <w:start w:val="1"/>
+      <w:numFmt w:val="lowerRoman"/>
+      <w:lvlText w:val="%6."/>
+      <w:lvlJc w:val="right"/>
+      <w:pPr>
+        <w:ind w:left="4680" w:hanging="180"/>
+      </w:pPr>
+    </w:lvl>
+    <w:lvl w:ilvl="6" w:tplc="0409000F" w:tentative="1">
+      <w:start w:val="1"/>
+      <w:numFmt w:val="decimal"/>
+      <w:lvlText w:val="%7."/>
+      <w:lvlJc w:val="left"/>
+      <w:pPr>
+        <w:ind w:left="5400" w:hanging="360"/>
+      </w:pPr>
+    </w:lvl>
+    <w:lvl w:ilvl="7" w:tplc="04090019" w:tentative="1">
+      <w:start w:val="1"/>
+      <w:numFmt w:val="lowerLetter"/>
+      <w:lvlText w:val="%8."/>
+      <w:lvlJc w:val="left"/>
+      <w:pPr>
+        <w:ind w:left="6120" w:hanging="360"/>
+      </w:pPr>
+    </w:lvl>
+    <w:lvl w:ilvl="8" w:tplc="0409001B" w:tentative="1">
+      <w:start w:val="1"/>
+      <w:numFmt w:val="lowerRoman"/>
+      <w:lvlText w:val="%9."/>
+      <w:lvlJc w:val="right"/>
+      <w:pPr>
+        <w:ind w:left="6840" w:hanging="180"/>
+      </w:pPr>
+    </w:lvl>
+  </w:abstractNum>
+  <w:num w:numId="1">
+    <w:abstractNumId w:val="0"/>
+  </w:num>
+</w:numbering>
 </file>
 
 <file path=word/styles.xml><?xml version="1.0" encoding="utf-8"?>
@@ -1284,6 +3087,17 @@
     <w:uiPriority w:val="99"/>
     <w:rsid w:val="00A60D5F"/>
   </w:style>
+  <w:style w:type="paragraph" w:styleId="ListParagraph">
+    <w:name w:val="List Paragraph"/>
+    <w:basedOn w:val="Normal"/>
+    <w:uiPriority w:val="34"/>
+    <w:qFormat/>
+    <w:rsid w:val="00F767B0"/>
+    <w:pPr>
+      <w:ind w:left="720"/>
+      <w:contextualSpacing/>
+    </w:pPr>
+  </w:style>
 </w:styles>
 </file>
 
@@ -1517,6 +3331,17 @@
     <w:link w:val="Footer"/>
     <w:uiPriority w:val="99"/>
     <w:rsid w:val="00A60D5F"/>
+  </w:style>
+  <w:style w:type="paragraph" w:styleId="ListParagraph">
+    <w:name w:val="List Paragraph"/>
+    <w:basedOn w:val="Normal"/>
+    <w:uiPriority w:val="34"/>
+    <w:qFormat/>
+    <w:rsid w:val="00F767B0"/>
+    <w:pPr>
+      <w:ind w:left="720"/>
+      <w:contextualSpacing/>
+    </w:pPr>
   </w:style>
 </w:styles>
 </file>

</xml_diff>